<commit_message>
Version 1.0.5 : documentation added, uses maven and logging enhancements ----------------------------------------------------------------------- the design and installation docs are included directory structure re organised as maven standard pom.xml included to deal with dependencies and create the jar with dependencies for rp_pilot uses command line parameters to configure logging (see installation doc)
</commit_message>
<xml_diff>
--- a/documentation/EUDAT Repopack - rp_pilot installation guide.docx
+++ b/documentation/EUDAT Repopack - rp_pilot installation guide.docx
@@ -202,14 +202,9 @@
     </w:p>
     <w:p>
       <w:r>
-        <w:t xml:space="preserve">Define the </w:t>
-      </w:r>
-      <w:proofErr w:type="gramStart"/>
-      <w:r>
-        <w:t>directory(</w:t>
+        <w:t>Define the directory(</w:t>
       </w:r>
       <w:proofErr w:type="spellStart"/>
-      <w:proofErr w:type="gramEnd"/>
       <w:r>
         <w:t>ies</w:t>
       </w:r>
@@ -524,7 +519,6 @@
           </w:tcPr>
           <w:p>
             <w:r>
-              <w:lastRenderedPageBreak/>
               <w:t># B2SAFE parameters</w:t>
             </w:r>
           </w:p>
@@ -1279,7 +1273,6 @@
           <w:rFonts w:ascii="Courier New" w:hAnsi="Courier New" w:cs="Courier New"/>
           <w:i/>
         </w:rPr>
-        <w:lastRenderedPageBreak/>
         <w:t>test9.txt;C:\\</w:t>
       </w:r>
       <w:proofErr w:type="spellStart"/>
@@ -1972,7 +1965,30 @@
           <w:rFonts w:ascii="Courier New" w:hAnsi="Courier New" w:cs="Courier New"/>
           <w:b/>
         </w:rPr>
+        <w:t xml:space="preserve">–DRP_LOG_LEVEL=INFO </w:t>
+      </w:r>
+      <w:r>
+        <w:rPr>
+          <w:rFonts w:ascii="Courier New" w:hAnsi="Courier New" w:cs="Courier New"/>
+          <w:b/>
+        </w:rPr>
         <w:t>-jar b2safe_rp_pilot.jar</w:t>
+      </w:r>
+    </w:p>
+    <w:p/>
+    <w:p>
+      <w:r>
+        <w:t>The parameters you can update in the command line are:</w:t>
+      </w:r>
+    </w:p>
+    <w:p>
+      <w:r>
+        <w:t>RP_LOG_DIR defines the path to the directory you want to use for log files</w:t>
+      </w:r>
+    </w:p>
+    <w:p>
+      <w:r>
+        <w:t>RP_LOG_LEVEL defines the level for logging and can be ERROR, WARN, INFO or DEBUG. We recommend using INFO.</w:t>
       </w:r>
     </w:p>
     <w:p>
@@ -2067,7 +2083,6 @@
     </w:p>
     <w:p>
       <w:r>
-        <w:lastRenderedPageBreak/>
         <w:t xml:space="preserve">Choose </w:t>
       </w:r>
       <w:r>
@@ -2196,39 +2211,6 @@
           <w:b/>
         </w:rPr>
         <w:t>debug.log</w:t>
-      </w:r>
-    </w:p>
-    <w:p>
-      <w:r>
-        <w:t>It is possible for advanced user to configure the logging by configuring the log4j.xml file. As an example, the logging level can be updated by modifying the following section:</w:t>
-      </w:r>
-    </w:p>
-    <w:p>
-      <w:r>
-        <w:t xml:space="preserve">  &lt;</w:t>
-      </w:r>
-      <w:proofErr w:type="gramStart"/>
-      <w:r>
-        <w:t>root</w:t>
-      </w:r>
-      <w:proofErr w:type="gramEnd"/>
-      <w:r>
-        <w:t xml:space="preserve">&gt; </w:t>
-      </w:r>
-    </w:p>
-    <w:p>
-      <w:r>
-        <w:t xml:space="preserve">    &lt;priority value ="DEBUG" /&gt; </w:t>
-      </w:r>
-    </w:p>
-    <w:p>
-      <w:r>
-        <w:t xml:space="preserve">  &lt;/root&gt;</w:t>
-      </w:r>
-    </w:p>
-    <w:p>
-      <w:r>
-        <w:t>Replacing for example DEBUG with INFO.</w:t>
       </w:r>
     </w:p>
     <w:sectPr>

</xml_diff>

<commit_message>
Pre release 1.1.0 : additional methods for rp_core API to ease integration -------------------------------------------------------------- includes also some bug fixes
</commit_message>
<xml_diff>
--- a/documentation/EUDAT Repopack - rp_pilot installation guide.docx
+++ b/documentation/EUDAT Repopack - rp_pilot installation guide.docx
@@ -65,15 +65,7 @@
     </w:p>
     <w:p>
       <w:r>
-        <w:t xml:space="preserve">Some additional information </w:t>
-      </w:r>
-      <w:proofErr w:type="gramStart"/>
-      <w:r>
-        <w:t>are</w:t>
-      </w:r>
-      <w:proofErr w:type="gramEnd"/>
-      <w:r>
-        <w:t xml:space="preserve"> published as </w:t>
+        <w:t xml:space="preserve">Some additional information are published as </w:t>
       </w:r>
       <w:proofErr w:type="spellStart"/>
       <w:r>
@@ -246,15 +238,7 @@
       </w:r>
       <w:proofErr w:type="spellEnd"/>
       <w:r>
-        <w:t xml:space="preserve"> </w:t>
-      </w:r>
-      <w:proofErr w:type="gramStart"/>
-      <w:r>
-        <w:t>The</w:t>
-      </w:r>
-      <w:proofErr w:type="gramEnd"/>
-      <w:r>
-        <w:t xml:space="preserve"> </w:t>
+        <w:t xml:space="preserve"> The </w:t>
       </w:r>
       <w:proofErr w:type="spellStart"/>
       <w:r>
@@ -669,6 +653,12 @@
                 <w:lang w:val="fr-FR"/>
               </w:rPr>
             </w:pPr>
+            <w:r>
+              <w:rPr>
+                <w:lang w:val="fr-FR"/>
+              </w:rPr>
+              <w:t>The B2SAFE server URI</w:t>
+            </w:r>
           </w:p>
         </w:tc>
       </w:tr>
@@ -696,11 +686,20 @@
             <w:tcW w:w="4785" w:type="dxa"/>
           </w:tcPr>
           <w:p>
-            <w:pPr>
-              <w:rPr>
-                <w:lang w:val="fr-FR"/>
-              </w:rPr>
-            </w:pPr>
+            <w:r>
+              <w:t>The port used to conn</w:t>
+            </w:r>
+            <w:r>
+              <w:t xml:space="preserve">ect to server. For example 1247 is the default port for the </w:t>
+            </w:r>
+            <w:proofErr w:type="spellStart"/>
+            <w:r>
+              <w:t>iRods</w:t>
+            </w:r>
+            <w:proofErr w:type="spellEnd"/>
+            <w:r>
+              <w:t xml:space="preserve"> protocol.</w:t>
+            </w:r>
           </w:p>
         </w:tc>
       </w:tr>
@@ -724,7 +723,11 @@
           <w:tcPr>
             <w:tcW w:w="4785" w:type="dxa"/>
           </w:tcPr>
-          <w:p/>
+          <w:p>
+            <w:r>
+              <w:t>User login</w:t>
+            </w:r>
+          </w:p>
         </w:tc>
       </w:tr>
       <w:tr>
@@ -742,7 +745,11 @@
           <w:tcPr>
             <w:tcW w:w="4785" w:type="dxa"/>
           </w:tcPr>
-          <w:p/>
+          <w:p>
+            <w:r>
+              <w:t>User password</w:t>
+            </w:r>
+          </w:p>
         </w:tc>
       </w:tr>
       <w:tr>
@@ -781,7 +788,11 @@
           <w:tcPr>
             <w:tcW w:w="4785" w:type="dxa"/>
           </w:tcPr>
-          <w:p/>
+          <w:p>
+            <w:r>
+              <w:t>User home directory</w:t>
+            </w:r>
+          </w:p>
         </w:tc>
       </w:tr>
       <w:tr>
@@ -804,7 +815,19 @@
           <w:tcPr>
             <w:tcW w:w="4785" w:type="dxa"/>
           </w:tcPr>
-          <w:p/>
+          <w:p>
+            <w:r>
+              <w:t xml:space="preserve">The </w:t>
+            </w:r>
+            <w:proofErr w:type="spellStart"/>
+            <w:r>
+              <w:t>irods</w:t>
+            </w:r>
+            <w:proofErr w:type="spellEnd"/>
+            <w:r>
+              <w:t xml:space="preserve"> zone</w:t>
+            </w:r>
+          </w:p>
         </w:tc>
       </w:tr>
       <w:tr>
@@ -827,7 +850,55 @@
           <w:tcPr>
             <w:tcW w:w="4785" w:type="dxa"/>
           </w:tcPr>
-          <w:p/>
+          <w:p>
+            <w:r>
+              <w:t xml:space="preserve">The </w:t>
+            </w:r>
+            <w:proofErr w:type="spellStart"/>
+            <w:r>
+              <w:t>iRods</w:t>
+            </w:r>
+            <w:proofErr w:type="spellEnd"/>
+            <w:r>
+              <w:t xml:space="preserve"> resource on which files are stored</w:t>
+            </w:r>
+          </w:p>
+        </w:tc>
+      </w:tr>
+      <w:tr>
+        <w:tc>
+          <w:tcPr>
+            <w:tcW w:w="4503" w:type="dxa"/>
+          </w:tcPr>
+          <w:p>
+            <w:r>
+              <w:t>IRODS_TRANSFER_MAX_THREADS</w:t>
+            </w:r>
+          </w:p>
+        </w:tc>
+        <w:tc>
+          <w:tcPr>
+            <w:tcW w:w="4785" w:type="dxa"/>
+          </w:tcPr>
+          <w:p>
+            <w:r>
+              <w:t>This parameter define</w:t>
+            </w:r>
+            <w:r>
+              <w:t>s</w:t>
+            </w:r>
+            <w:r>
+              <w:t xml:space="preserve"> the maximum number of parallel transfer threads for the </w:t>
+            </w:r>
+            <w:proofErr w:type="spellStart"/>
+            <w:r>
+              <w:t>iRods</w:t>
+            </w:r>
+            <w:proofErr w:type="spellEnd"/>
+            <w:r>
+              <w:t xml:space="preserve"> transfer protocol.</w:t>
+            </w:r>
+          </w:p>
         </w:tc>
       </w:tr>
     </w:tbl>
@@ -1317,15 +1388,7 @@
       </w:r>
       <w:proofErr w:type="spellEnd"/>
       <w:r>
-        <w:t>’ parameter)</w:t>
-      </w:r>
-      <w:proofErr w:type="gramStart"/>
-      <w:r>
-        <w:t>.,</w:t>
-      </w:r>
-      <w:proofErr w:type="gramEnd"/>
-      <w:r>
-        <w:t xml:space="preserve"> and a file to log the result of all the operations resulting in error (file path is on the ‘</w:t>
+        <w:t>’ parameter)., and a file to log the result of all the operations resulting in error (file path is on the ‘</w:t>
       </w:r>
       <w:proofErr w:type="spellStart"/>
       <w:r>
@@ -2033,7 +2096,6 @@
         <w:t xml:space="preserve">Create an input file for replication (the file path must be the same as the value of the parameter </w:t>
       </w:r>
       <w:proofErr w:type="spellStart"/>
-      <w:proofErr w:type="gramStart"/>
       <w:r>
         <w:rPr>
           <w:b/>
@@ -2043,11 +2105,7 @@
       </w:r>
       <w:proofErr w:type="spellEnd"/>
       <w:r>
-        <w:t xml:space="preserve"> )</w:t>
-      </w:r>
-      <w:proofErr w:type="gramEnd"/>
-      <w:r>
-        <w:t>. It is not necessary to have real life values for this installation test</w:t>
+        <w:t xml:space="preserve"> ). It is not necessary to have real life values for this installation test</w:t>
       </w:r>
     </w:p>
     <w:p>

</xml_diff>